<commit_message>
More progress on statistical analysis
</commit_message>
<xml_diff>
--- a/2) Correlations/Results/MinimumPrice/Spearman ANOVA PostHocTest.docx
+++ b/2) Correlations/Results/MinimumPrice/Spearman ANOVA PostHocTest.docx
@@ -348,15 +348,7 @@
                 <w:szCs w:val="20"/>
                 <w:highlight w:val="green"/>
               </w:rPr>
-              <w:t xml:space="preserve">R = </w:t>
-            </w:r>
-            <w:r>
-              <w:rPr>
-                <w:sz w:val="20"/>
-                <w:szCs w:val="20"/>
-                <w:highlight w:val="green"/>
-              </w:rPr>
-              <w:t>-0.74</w:t>
+              <w:t>R = -0.74</w:t>
             </w:r>
           </w:p>
           <w:p>
@@ -375,15 +367,7 @@
                 <w:szCs w:val="20"/>
                 <w:highlight w:val="green"/>
               </w:rPr>
-              <w:t>p =</w:t>
-            </w:r>
-            <w:r>
-              <w:rPr>
-                <w:sz w:val="20"/>
-                <w:szCs w:val="20"/>
-                <w:highlight w:val="green"/>
-              </w:rPr>
-              <w:t xml:space="preserve"> 0</w:t>
+              <w:t>p = 0</w:t>
             </w:r>
           </w:p>
         </w:tc>
@@ -1337,41 +1321,41 @@
     <w:tbl>
       <w:tblPr>
         <w:tblStyle w:val="GridTable2"/>
-        <w:tblW w:w="9632" w:type="dxa"/>
+        <w:tblW w:w="9700" w:type="dxa"/>
         <w:tblLook w:val="04A0" w:firstRow="1" w:lastRow="0" w:firstColumn="1" w:lastColumn="0" w:noHBand="0" w:noVBand="1"/>
       </w:tblPr>
       <w:tblGrid>
-        <w:gridCol w:w="1519"/>
-        <w:gridCol w:w="1592"/>
-        <w:gridCol w:w="1861"/>
-        <w:gridCol w:w="1572"/>
-        <w:gridCol w:w="1552"/>
-        <w:gridCol w:w="1536"/>
+        <w:gridCol w:w="1530"/>
+        <w:gridCol w:w="1603"/>
+        <w:gridCol w:w="1874"/>
+        <w:gridCol w:w="1583"/>
+        <w:gridCol w:w="1563"/>
+        <w:gridCol w:w="1547"/>
       </w:tblGrid>
       <w:tr>
         <w:trPr>
           <w:cnfStyle w:val="100000000000" w:firstRow="1" w:lastRow="0" w:firstColumn="0" w:lastColumn="0" w:oddVBand="0" w:evenVBand="0" w:oddHBand="0" w:evenHBand="0" w:firstRowFirstColumn="0" w:firstRowLastColumn="0" w:lastRowFirstColumn="0" w:lastRowLastColumn="0"/>
-          <w:trHeight w:val="672"/>
+          <w:trHeight w:val="610"/>
         </w:trPr>
         <w:tc>
           <w:tcPr>
             <w:cnfStyle w:val="001000000000" w:firstRow="0" w:lastRow="0" w:firstColumn="1" w:lastColumn="0" w:oddVBand="0" w:evenVBand="0" w:oddHBand="0" w:evenHBand="0" w:firstRowFirstColumn="0" w:firstRowLastColumn="0" w:lastRowFirstColumn="0" w:lastRowLastColumn="0"/>
-            <w:tcW w:w="1519" w:type="dxa"/>
-            <w:vAlign w:val="center"/>
-          </w:tcPr>
-          <w:p>
-            <w:pPr>
-              <w:jc w:val="center"/>
-              <w:rPr>
-                <w:sz w:val="20"/>
-                <w:szCs w:val="20"/>
-              </w:rPr>
-            </w:pPr>
-          </w:p>
-        </w:tc>
-        <w:tc>
-          <w:tcPr>
-            <w:tcW w:w="1592" w:type="dxa"/>
+            <w:tcW w:w="1530" w:type="dxa"/>
+            <w:vAlign w:val="center"/>
+          </w:tcPr>
+          <w:p>
+            <w:pPr>
+              <w:jc w:val="center"/>
+              <w:rPr>
+                <w:sz w:val="20"/>
+                <w:szCs w:val="20"/>
+              </w:rPr>
+            </w:pPr>
+          </w:p>
+        </w:tc>
+        <w:tc>
+          <w:tcPr>
+            <w:tcW w:w="1603" w:type="dxa"/>
             <w:vAlign w:val="center"/>
           </w:tcPr>
           <w:p>
@@ -1387,7 +1371,7 @@
         </w:tc>
         <w:tc>
           <w:tcPr>
-            <w:tcW w:w="1861" w:type="dxa"/>
+            <w:tcW w:w="1874" w:type="dxa"/>
             <w:vAlign w:val="center"/>
           </w:tcPr>
           <w:p>
@@ -1402,7 +1386,7 @@
         </w:tc>
         <w:tc>
           <w:tcPr>
-            <w:tcW w:w="1572" w:type="dxa"/>
+            <w:tcW w:w="1583" w:type="dxa"/>
             <w:vAlign w:val="center"/>
           </w:tcPr>
           <w:p>
@@ -1418,7 +1402,7 @@
         </w:tc>
         <w:tc>
           <w:tcPr>
-            <w:tcW w:w="1552" w:type="dxa"/>
+            <w:tcW w:w="1563" w:type="dxa"/>
             <w:vAlign w:val="center"/>
           </w:tcPr>
           <w:p>
@@ -1434,7 +1418,7 @@
         </w:tc>
         <w:tc>
           <w:tcPr>
-            <w:tcW w:w="1536" w:type="dxa"/>
+            <w:tcW w:w="1547" w:type="dxa"/>
           </w:tcPr>
           <w:p>
             <w:pPr>
@@ -1453,12 +1437,12 @@
       <w:tr>
         <w:trPr>
           <w:cnfStyle w:val="000000100000" w:firstRow="0" w:lastRow="0" w:firstColumn="0" w:lastColumn="0" w:oddVBand="0" w:evenVBand="0" w:oddHBand="1" w:evenHBand="0" w:firstRowFirstColumn="0" w:firstRowLastColumn="0" w:lastRowFirstColumn="0" w:lastRowLastColumn="0"/>
-          <w:trHeight w:val="716"/>
+          <w:trHeight w:val="650"/>
         </w:trPr>
         <w:tc>
           <w:tcPr>
             <w:cnfStyle w:val="001000000000" w:firstRow="0" w:lastRow="0" w:firstColumn="1" w:lastColumn="0" w:oddVBand="0" w:evenVBand="0" w:oddHBand="0" w:evenHBand="0" w:firstRowFirstColumn="0" w:firstRowLastColumn="0" w:lastRowFirstColumn="0" w:lastRowLastColumn="0"/>
-            <w:tcW w:w="1519" w:type="dxa"/>
+            <w:tcW w:w="1530" w:type="dxa"/>
             <w:vAlign w:val="center"/>
           </w:tcPr>
           <w:p>
@@ -1485,7 +1469,7 @@
         </w:tc>
         <w:tc>
           <w:tcPr>
-            <w:tcW w:w="1592" w:type="dxa"/>
+            <w:tcW w:w="1603" w:type="dxa"/>
             <w:vAlign w:val="center"/>
           </w:tcPr>
           <w:p>
@@ -1513,7 +1497,7 @@
         </w:tc>
         <w:tc>
           <w:tcPr>
-            <w:tcW w:w="1861" w:type="dxa"/>
+            <w:tcW w:w="1874" w:type="dxa"/>
             <w:vAlign w:val="center"/>
           </w:tcPr>
           <w:p>
@@ -1541,7 +1525,7 @@
         </w:tc>
         <w:tc>
           <w:tcPr>
-            <w:tcW w:w="1572" w:type="dxa"/>
+            <w:tcW w:w="1583" w:type="dxa"/>
             <w:vAlign w:val="center"/>
           </w:tcPr>
           <w:p>
@@ -1569,7 +1553,7 @@
         </w:tc>
         <w:tc>
           <w:tcPr>
-            <w:tcW w:w="1552" w:type="dxa"/>
+            <w:tcW w:w="1563" w:type="dxa"/>
             <w:vAlign w:val="center"/>
           </w:tcPr>
           <w:p>
@@ -1595,7 +1579,7 @@
         </w:tc>
         <w:tc>
           <w:tcPr>
-            <w:tcW w:w="1536" w:type="dxa"/>
+            <w:tcW w:w="1547" w:type="dxa"/>
             <w:vAlign w:val="center"/>
           </w:tcPr>
           <w:p>
@@ -1624,12 +1608,12 @@
       </w:tr>
       <w:tr>
         <w:trPr>
-          <w:trHeight w:val="716"/>
+          <w:trHeight w:val="650"/>
         </w:trPr>
         <w:tc>
           <w:tcPr>
             <w:cnfStyle w:val="001000000000" w:firstRow="0" w:lastRow="0" w:firstColumn="1" w:lastColumn="0" w:oddVBand="0" w:evenVBand="0" w:oddHBand="0" w:evenHBand="0" w:firstRowFirstColumn="0" w:firstRowLastColumn="0" w:lastRowFirstColumn="0" w:lastRowLastColumn="0"/>
-            <w:tcW w:w="1519" w:type="dxa"/>
+            <w:tcW w:w="1530" w:type="dxa"/>
             <w:vAlign w:val="center"/>
           </w:tcPr>
           <w:p>
@@ -1655,7 +1639,7 @@
         </w:tc>
         <w:tc>
           <w:tcPr>
-            <w:tcW w:w="1592" w:type="dxa"/>
+            <w:tcW w:w="1603" w:type="dxa"/>
             <w:vAlign w:val="center"/>
           </w:tcPr>
           <w:p>
@@ -1680,7 +1664,7 @@
         </w:tc>
         <w:tc>
           <w:tcPr>
-            <w:tcW w:w="1861" w:type="dxa"/>
+            <w:tcW w:w="1874" w:type="dxa"/>
             <w:vAlign w:val="center"/>
           </w:tcPr>
           <w:p>
@@ -1705,7 +1689,7 @@
         </w:tc>
         <w:tc>
           <w:tcPr>
-            <w:tcW w:w="1572" w:type="dxa"/>
+            <w:tcW w:w="1583" w:type="dxa"/>
             <w:vAlign w:val="center"/>
           </w:tcPr>
           <w:p>
@@ -1730,7 +1714,7 @@
         </w:tc>
         <w:tc>
           <w:tcPr>
-            <w:tcW w:w="1552" w:type="dxa"/>
+            <w:tcW w:w="1563" w:type="dxa"/>
             <w:vAlign w:val="center"/>
           </w:tcPr>
           <w:p>
@@ -1763,7 +1747,7 @@
         </w:tc>
         <w:tc>
           <w:tcPr>
-            <w:tcW w:w="1536" w:type="dxa"/>
+            <w:tcW w:w="1547" w:type="dxa"/>
             <w:vAlign w:val="center"/>
           </w:tcPr>
           <w:p>
@@ -1790,12 +1774,12 @@
       <w:tr>
         <w:trPr>
           <w:cnfStyle w:val="000000100000" w:firstRow="0" w:lastRow="0" w:firstColumn="0" w:lastColumn="0" w:oddVBand="0" w:evenVBand="0" w:oddHBand="1" w:evenHBand="0" w:firstRowFirstColumn="0" w:firstRowLastColumn="0" w:lastRowFirstColumn="0" w:lastRowLastColumn="0"/>
-          <w:trHeight w:val="716"/>
+          <w:trHeight w:val="650"/>
         </w:trPr>
         <w:tc>
           <w:tcPr>
             <w:cnfStyle w:val="001000000000" w:firstRow="0" w:lastRow="0" w:firstColumn="1" w:lastColumn="0" w:oddVBand="0" w:evenVBand="0" w:oddHBand="0" w:evenHBand="0" w:firstRowFirstColumn="0" w:firstRowLastColumn="0" w:lastRowFirstColumn="0" w:lastRowLastColumn="0"/>
-            <w:tcW w:w="1519" w:type="dxa"/>
+            <w:tcW w:w="1530" w:type="dxa"/>
             <w:vAlign w:val="center"/>
           </w:tcPr>
           <w:p>
@@ -1820,7 +1804,7 @@
         </w:tc>
         <w:tc>
           <w:tcPr>
-            <w:tcW w:w="1592" w:type="dxa"/>
+            <w:tcW w:w="1603" w:type="dxa"/>
             <w:vAlign w:val="center"/>
           </w:tcPr>
           <w:p>
@@ -1846,7 +1830,7 @@
         </w:tc>
         <w:tc>
           <w:tcPr>
-            <w:tcW w:w="1861" w:type="dxa"/>
+            <w:tcW w:w="1874" w:type="dxa"/>
             <w:vAlign w:val="center"/>
           </w:tcPr>
           <w:p>
@@ -1872,7 +1856,7 @@
         </w:tc>
         <w:tc>
           <w:tcPr>
-            <w:tcW w:w="1572" w:type="dxa"/>
+            <w:tcW w:w="1583" w:type="dxa"/>
             <w:vAlign w:val="center"/>
           </w:tcPr>
           <w:p>
@@ -1898,7 +1882,7 @@
         </w:tc>
         <w:tc>
           <w:tcPr>
-            <w:tcW w:w="1552" w:type="dxa"/>
+            <w:tcW w:w="1563" w:type="dxa"/>
             <w:vAlign w:val="center"/>
           </w:tcPr>
           <w:p>
@@ -1924,7 +1908,7 @@
         </w:tc>
         <w:tc>
           <w:tcPr>
-            <w:tcW w:w="1536" w:type="dxa"/>
+            <w:tcW w:w="1547" w:type="dxa"/>
             <w:vAlign w:val="center"/>
           </w:tcPr>
           <w:p>
@@ -1953,12 +1937,12 @@
       </w:tr>
       <w:tr>
         <w:trPr>
-          <w:trHeight w:val="716"/>
+          <w:trHeight w:val="650"/>
         </w:trPr>
         <w:tc>
           <w:tcPr>
             <w:cnfStyle w:val="001000000000" w:firstRow="0" w:lastRow="0" w:firstColumn="1" w:lastColumn="0" w:oddVBand="0" w:evenVBand="0" w:oddHBand="0" w:evenHBand="0" w:firstRowFirstColumn="0" w:firstRowLastColumn="0" w:lastRowFirstColumn="0" w:lastRowLastColumn="0"/>
-            <w:tcW w:w="1519" w:type="dxa"/>
+            <w:tcW w:w="1530" w:type="dxa"/>
             <w:vAlign w:val="center"/>
           </w:tcPr>
           <w:p>
@@ -1986,7 +1970,7 @@
         </w:tc>
         <w:tc>
           <w:tcPr>
-            <w:tcW w:w="1592" w:type="dxa"/>
+            <w:tcW w:w="1603" w:type="dxa"/>
             <w:vAlign w:val="center"/>
           </w:tcPr>
           <w:p>
@@ -2011,7 +1995,7 @@
         </w:tc>
         <w:tc>
           <w:tcPr>
-            <w:tcW w:w="1861" w:type="dxa"/>
+            <w:tcW w:w="1874" w:type="dxa"/>
             <w:vAlign w:val="center"/>
           </w:tcPr>
           <w:p>
@@ -2036,7 +2020,7 @@
         </w:tc>
         <w:tc>
           <w:tcPr>
-            <w:tcW w:w="1572" w:type="dxa"/>
+            <w:tcW w:w="1583" w:type="dxa"/>
             <w:vAlign w:val="center"/>
           </w:tcPr>
           <w:p>
@@ -2061,7 +2045,7 @@
         </w:tc>
         <w:tc>
           <w:tcPr>
-            <w:tcW w:w="1552" w:type="dxa"/>
+            <w:tcW w:w="1563" w:type="dxa"/>
             <w:vAlign w:val="center"/>
           </w:tcPr>
           <w:p>
@@ -2094,7 +2078,7 @@
         </w:tc>
         <w:tc>
           <w:tcPr>
-            <w:tcW w:w="1536" w:type="dxa"/>
+            <w:tcW w:w="1547" w:type="dxa"/>
             <w:vAlign w:val="center"/>
           </w:tcPr>
           <w:p>
@@ -2133,6 +2117,1580 @@
     <w:p>
       <w:pPr>
         <w:jc w:val="center"/>
+        <w:rPr>
+          <w:b/>
+          <w:bCs/>
+          <w:sz w:val="28"/>
+          <w:szCs w:val="28"/>
+        </w:rPr>
+      </w:pPr>
+      <w:proofErr w:type="spellStart"/>
+      <w:r>
+        <w:rPr>
+          <w:b/>
+          <w:bCs/>
+          <w:color w:val="4472C4" w:themeColor="accent1"/>
+          <w:sz w:val="28"/>
+          <w:szCs w:val="28"/>
+        </w:rPr>
+        <w:t>MinimumPrice</w:t>
+      </w:r>
+      <w:proofErr w:type="spellEnd"/>
+      <w:r>
+        <w:rPr>
+          <w:b/>
+          <w:bCs/>
+          <w:color w:val="4472C4" w:themeColor="accent1"/>
+          <w:sz w:val="28"/>
+          <w:szCs w:val="28"/>
+        </w:rPr>
+        <w:t xml:space="preserve"> </w:t>
+      </w:r>
+      <w:proofErr w:type="spellStart"/>
+      <w:r>
+        <w:rPr>
+          <w:b/>
+          <w:bCs/>
+          <w:sz w:val="28"/>
+          <w:szCs w:val="28"/>
+        </w:rPr>
+        <w:t>PostHocTest</w:t>
+      </w:r>
+      <w:proofErr w:type="spellEnd"/>
+    </w:p>
+    <w:tbl>
+      <w:tblPr>
+        <w:tblStyle w:val="GridTable2"/>
+        <w:tblW w:w="9739" w:type="dxa"/>
+        <w:tblLook w:val="04A0" w:firstRow="1" w:lastRow="0" w:firstColumn="1" w:lastColumn="0" w:noHBand="0" w:noVBand="1"/>
+      </w:tblPr>
+      <w:tblGrid>
+        <w:gridCol w:w="1536"/>
+        <w:gridCol w:w="1516"/>
+        <w:gridCol w:w="1577"/>
+        <w:gridCol w:w="1869"/>
+        <w:gridCol w:w="1602"/>
+        <w:gridCol w:w="1639"/>
+      </w:tblGrid>
+      <w:tr>
+        <w:trPr>
+          <w:cnfStyle w:val="100000000000" w:firstRow="1" w:lastRow="0" w:firstColumn="0" w:lastColumn="0" w:oddVBand="0" w:evenVBand="0" w:oddHBand="0" w:evenHBand="0" w:firstRowFirstColumn="0" w:firstRowLastColumn="0" w:lastRowFirstColumn="0" w:lastRowLastColumn="0"/>
+          <w:trHeight w:val="677"/>
+        </w:trPr>
+        <w:tc>
+          <w:tcPr>
+            <w:cnfStyle w:val="001000000000" w:firstRow="0" w:lastRow="0" w:firstColumn="1" w:lastColumn="0" w:oddVBand="0" w:evenVBand="0" w:oddHBand="0" w:evenHBand="0" w:firstRowFirstColumn="0" w:firstRowLastColumn="0" w:lastRowFirstColumn="0" w:lastRowLastColumn="0"/>
+            <w:tcW w:w="1536" w:type="dxa"/>
+          </w:tcPr>
+          <w:p>
+            <w:pPr>
+              <w:jc w:val="center"/>
+              <w:rPr>
+                <w:sz w:val="20"/>
+                <w:szCs w:val="20"/>
+              </w:rPr>
+            </w:pPr>
+          </w:p>
+        </w:tc>
+        <w:tc>
+          <w:tcPr>
+            <w:tcW w:w="1516" w:type="dxa"/>
+            <w:vAlign w:val="center"/>
+          </w:tcPr>
+          <w:p>
+            <w:pPr>
+              <w:jc w:val="center"/>
+              <w:cnfStyle w:val="100000000000" w:firstRow="1" w:lastRow="0" w:firstColumn="0" w:lastColumn="0" w:oddVBand="0" w:evenVBand="0" w:oddHBand="0" w:evenHBand="0" w:firstRowFirstColumn="0" w:firstRowLastColumn="0" w:lastRowFirstColumn="0" w:lastRowLastColumn="0"/>
+              <w:rPr>
+                <w:sz w:val="20"/>
+                <w:szCs w:val="20"/>
+              </w:rPr>
+            </w:pPr>
+          </w:p>
+        </w:tc>
+        <w:tc>
+          <w:tcPr>
+            <w:tcW w:w="1577" w:type="dxa"/>
+            <w:vAlign w:val="center"/>
+          </w:tcPr>
+          <w:p>
+            <w:pPr>
+              <w:jc w:val="center"/>
+              <w:cnfStyle w:val="100000000000" w:firstRow="1" w:lastRow="0" w:firstColumn="0" w:lastColumn="0" w:oddVBand="0" w:evenVBand="0" w:oddHBand="0" w:evenHBand="0" w:firstRowFirstColumn="0" w:firstRowLastColumn="0" w:lastRowFirstColumn="0" w:lastRowLastColumn="0"/>
+              <w:rPr>
+                <w:sz w:val="20"/>
+                <w:szCs w:val="20"/>
+              </w:rPr>
+            </w:pPr>
+          </w:p>
+        </w:tc>
+        <w:tc>
+          <w:tcPr>
+            <w:tcW w:w="1869" w:type="dxa"/>
+            <w:vAlign w:val="center"/>
+          </w:tcPr>
+          <w:p>
+            <w:pPr>
+              <w:jc w:val="center"/>
+              <w:cnfStyle w:val="100000000000" w:firstRow="1" w:lastRow="0" w:firstColumn="0" w:lastColumn="0" w:oddVBand="0" w:evenVBand="0" w:oddHBand="0" w:evenHBand="0" w:firstRowFirstColumn="0" w:firstRowLastColumn="0" w:lastRowFirstColumn="0" w:lastRowLastColumn="0"/>
+              <w:rPr>
+                <w:sz w:val="20"/>
+                <w:szCs w:val="20"/>
+              </w:rPr>
+            </w:pPr>
+          </w:p>
+        </w:tc>
+        <w:tc>
+          <w:tcPr>
+            <w:tcW w:w="1602" w:type="dxa"/>
+            <w:vAlign w:val="center"/>
+          </w:tcPr>
+          <w:p>
+            <w:pPr>
+              <w:jc w:val="center"/>
+              <w:cnfStyle w:val="100000000000" w:firstRow="1" w:lastRow="0" w:firstColumn="0" w:lastColumn="0" w:oddVBand="0" w:evenVBand="0" w:oddHBand="0" w:evenHBand="0" w:firstRowFirstColumn="0" w:firstRowLastColumn="0" w:lastRowFirstColumn="0" w:lastRowLastColumn="0"/>
+              <w:rPr>
+                <w:sz w:val="20"/>
+                <w:szCs w:val="20"/>
+              </w:rPr>
+            </w:pPr>
+          </w:p>
+        </w:tc>
+        <w:tc>
+          <w:tcPr>
+            <w:tcW w:w="1639" w:type="dxa"/>
+            <w:vAlign w:val="center"/>
+          </w:tcPr>
+          <w:p>
+            <w:pPr>
+              <w:jc w:val="center"/>
+              <w:cnfStyle w:val="100000000000" w:firstRow="1" w:lastRow="0" w:firstColumn="0" w:lastColumn="0" w:oddVBand="0" w:evenVBand="0" w:oddHBand="0" w:evenHBand="0" w:firstRowFirstColumn="0" w:firstRowLastColumn="0" w:lastRowFirstColumn="0" w:lastRowLastColumn="0"/>
+              <w:rPr>
+                <w:sz w:val="20"/>
+                <w:szCs w:val="20"/>
+              </w:rPr>
+            </w:pPr>
+          </w:p>
+        </w:tc>
+      </w:tr>
+      <w:tr>
+        <w:trPr>
+          <w:cnfStyle w:val="000000100000" w:firstRow="0" w:lastRow="0" w:firstColumn="0" w:lastColumn="0" w:oddVBand="0" w:evenVBand="0" w:oddHBand="1" w:evenHBand="0" w:firstRowFirstColumn="0" w:firstRowLastColumn="0" w:lastRowFirstColumn="0" w:lastRowLastColumn="0"/>
+          <w:trHeight w:val="720"/>
+        </w:trPr>
+        <w:tc>
+          <w:tcPr>
+            <w:cnfStyle w:val="001000000000" w:firstRow="0" w:lastRow="0" w:firstColumn="1" w:lastColumn="0" w:oddVBand="0" w:evenVBand="0" w:oddHBand="0" w:evenHBand="0" w:firstRowFirstColumn="0" w:firstRowLastColumn="0" w:lastRowFirstColumn="0" w:lastRowLastColumn="0"/>
+            <w:tcW w:w="1536" w:type="dxa"/>
+            <w:vAlign w:val="center"/>
+          </w:tcPr>
+          <w:p>
+            <w:pPr>
+              <w:jc w:val="center"/>
+              <w:rPr>
+                <w:sz w:val="20"/>
+                <w:szCs w:val="20"/>
+              </w:rPr>
+            </w:pPr>
+          </w:p>
+        </w:tc>
+        <w:tc>
+          <w:tcPr>
+            <w:tcW w:w="1516" w:type="dxa"/>
+            <w:vAlign w:val="center"/>
+          </w:tcPr>
+          <w:p>
+            <w:pPr>
+              <w:jc w:val="center"/>
+              <w:cnfStyle w:val="000000100000" w:firstRow="0" w:lastRow="0" w:firstColumn="0" w:lastColumn="0" w:oddVBand="0" w:evenVBand="0" w:oddHBand="1" w:evenHBand="0" w:firstRowFirstColumn="0" w:firstRowLastColumn="0" w:lastRowFirstColumn="0" w:lastRowLastColumn="0"/>
+              <w:rPr>
+                <w:b/>
+                <w:bCs/>
+                <w:sz w:val="20"/>
+                <w:szCs w:val="20"/>
+                <w:highlight w:val="green"/>
+              </w:rPr>
+            </w:pPr>
+            <w:proofErr w:type="spellStart"/>
+            <w:r>
+              <w:rPr>
+                <w:sz w:val="20"/>
+                <w:szCs w:val="20"/>
+              </w:rPr>
+              <w:t>AirBags</w:t>
+            </w:r>
+            <w:proofErr w:type="spellEnd"/>
+          </w:p>
+        </w:tc>
+        <w:tc>
+          <w:tcPr>
+            <w:tcW w:w="1577" w:type="dxa"/>
+            <w:vAlign w:val="center"/>
+          </w:tcPr>
+          <w:p>
+            <w:pPr>
+              <w:jc w:val="center"/>
+              <w:cnfStyle w:val="000000100000" w:firstRow="0" w:lastRow="0" w:firstColumn="0" w:lastColumn="0" w:oddVBand="0" w:evenVBand="0" w:oddHBand="1" w:evenHBand="0" w:firstRowFirstColumn="0" w:firstRowLastColumn="0" w:lastRowFirstColumn="0" w:lastRowLastColumn="0"/>
+              <w:rPr>
+                <w:sz w:val="20"/>
+                <w:szCs w:val="20"/>
+                <w:highlight w:val="green"/>
+              </w:rPr>
+            </w:pPr>
+            <w:proofErr w:type="spellStart"/>
+            <w:r>
+              <w:rPr>
+                <w:b/>
+                <w:bCs/>
+                <w:sz w:val="20"/>
+                <w:szCs w:val="20"/>
+              </w:rPr>
+              <w:t>DriveTrainType</w:t>
+            </w:r>
+            <w:proofErr w:type="spellEnd"/>
+          </w:p>
+        </w:tc>
+        <w:tc>
+          <w:tcPr>
+            <w:tcW w:w="1869" w:type="dxa"/>
+            <w:vAlign w:val="center"/>
+          </w:tcPr>
+          <w:p>
+            <w:pPr>
+              <w:jc w:val="center"/>
+              <w:cnfStyle w:val="000000100000" w:firstRow="0" w:lastRow="0" w:firstColumn="0" w:lastColumn="0" w:oddVBand="0" w:evenVBand="0" w:oddHBand="1" w:evenHBand="0" w:firstRowFirstColumn="0" w:firstRowLastColumn="0" w:lastRowFirstColumn="0" w:lastRowLastColumn="0"/>
+              <w:rPr>
+                <w:sz w:val="20"/>
+                <w:szCs w:val="20"/>
+                <w:highlight w:val="green"/>
+              </w:rPr>
+            </w:pPr>
+            <w:proofErr w:type="spellStart"/>
+            <w:r>
+              <w:rPr>
+                <w:b/>
+                <w:bCs/>
+                <w:sz w:val="20"/>
+                <w:szCs w:val="20"/>
+              </w:rPr>
+              <w:t>NumberOfCylinders</w:t>
+            </w:r>
+            <w:proofErr w:type="spellEnd"/>
+          </w:p>
+        </w:tc>
+        <w:tc>
+          <w:tcPr>
+            <w:tcW w:w="1602" w:type="dxa"/>
+            <w:vAlign w:val="center"/>
+          </w:tcPr>
+          <w:p>
+            <w:pPr>
+              <w:jc w:val="center"/>
+              <w:cnfStyle w:val="000000100000" w:firstRow="0" w:lastRow="0" w:firstColumn="0" w:lastColumn="0" w:oddVBand="0" w:evenVBand="0" w:oddHBand="1" w:evenHBand="0" w:firstRowFirstColumn="0" w:firstRowLastColumn="0" w:lastRowFirstColumn="0" w:lastRowLastColumn="0"/>
+              <w:rPr>
+                <w:sz w:val="20"/>
+                <w:szCs w:val="20"/>
+                <w:highlight w:val="green"/>
+              </w:rPr>
+            </w:pPr>
+            <w:proofErr w:type="spellStart"/>
+            <w:r>
+              <w:rPr>
+                <w:b/>
+                <w:bCs/>
+                <w:sz w:val="20"/>
+                <w:szCs w:val="20"/>
+              </w:rPr>
+              <w:t>ManualTrans</w:t>
+            </w:r>
+            <w:proofErr w:type="spellEnd"/>
+          </w:p>
+        </w:tc>
+        <w:tc>
+          <w:tcPr>
+            <w:tcW w:w="1639" w:type="dxa"/>
+            <w:vAlign w:val="center"/>
+          </w:tcPr>
+          <w:p>
+            <w:pPr>
+              <w:jc w:val="center"/>
+              <w:cnfStyle w:val="000000100000" w:firstRow="0" w:lastRow="0" w:firstColumn="0" w:lastColumn="0" w:oddVBand="0" w:evenVBand="0" w:oddHBand="1" w:evenHBand="0" w:firstRowFirstColumn="0" w:firstRowLastColumn="0" w:lastRowFirstColumn="0" w:lastRowLastColumn="0"/>
+              <w:rPr>
+                <w:sz w:val="20"/>
+                <w:szCs w:val="20"/>
+                <w:highlight w:val="green"/>
+              </w:rPr>
+            </w:pPr>
+            <w:r>
+              <w:rPr>
+                <w:b/>
+                <w:bCs/>
+                <w:sz w:val="20"/>
+                <w:szCs w:val="20"/>
+              </w:rPr>
+              <w:t>Passengers</w:t>
+            </w:r>
+          </w:p>
+        </w:tc>
+      </w:tr>
+      <w:tr>
+        <w:trPr>
+          <w:trHeight w:val="720"/>
+        </w:trPr>
+        <w:tc>
+          <w:tcPr>
+            <w:cnfStyle w:val="001000000000" w:firstRow="0" w:lastRow="0" w:firstColumn="1" w:lastColumn="0" w:oddVBand="0" w:evenVBand="0" w:oddHBand="0" w:evenHBand="0" w:firstRowFirstColumn="0" w:firstRowLastColumn="0" w:lastRowFirstColumn="0" w:lastRowLastColumn="0"/>
+            <w:tcW w:w="1536" w:type="dxa"/>
+            <w:vAlign w:val="center"/>
+          </w:tcPr>
+          <w:p>
+            <w:pPr>
+              <w:jc w:val="center"/>
+              <w:rPr>
+                <w:sz w:val="20"/>
+                <w:szCs w:val="20"/>
+              </w:rPr>
+            </w:pPr>
+            <w:r>
+              <w:rPr>
+                <w:sz w:val="20"/>
+                <w:szCs w:val="20"/>
+              </w:rPr>
+              <w:t>SIGN. DIFFERENT LEVELS</w:t>
+            </w:r>
+          </w:p>
+        </w:tc>
+        <w:tc>
+          <w:tcPr>
+            <w:tcW w:w="1516" w:type="dxa"/>
+            <w:vAlign w:val="center"/>
+          </w:tcPr>
+          <w:p>
+            <w:pPr>
+              <w:jc w:val="center"/>
+              <w:cnfStyle w:val="000000000000" w:firstRow="0" w:lastRow="0" w:firstColumn="0" w:lastColumn="0" w:oddVBand="0" w:evenVBand="0" w:oddHBand="0" w:evenHBand="0" w:firstRowFirstColumn="0" w:firstRowLastColumn="0" w:lastRowFirstColumn="0" w:lastRowLastColumn="0"/>
+              <w:rPr>
+                <w:sz w:val="20"/>
+                <w:szCs w:val="20"/>
+              </w:rPr>
+            </w:pPr>
+            <w:r>
+              <w:rPr>
+                <w:sz w:val="20"/>
+                <w:szCs w:val="20"/>
+              </w:rPr>
+              <w:t>1 - 0</w:t>
+            </w:r>
+          </w:p>
+          <w:p>
+            <w:pPr>
+              <w:jc w:val="center"/>
+              <w:cnfStyle w:val="000000000000" w:firstRow="0" w:lastRow="0" w:firstColumn="0" w:lastColumn="0" w:oddVBand="0" w:evenVBand="0" w:oddHBand="0" w:evenHBand="0" w:firstRowFirstColumn="0" w:firstRowLastColumn="0" w:lastRowFirstColumn="0" w:lastRowLastColumn="0"/>
+              <w:rPr>
+                <w:sz w:val="20"/>
+                <w:szCs w:val="20"/>
+              </w:rPr>
+            </w:pPr>
+            <w:r>
+              <w:rPr>
+                <w:sz w:val="20"/>
+                <w:szCs w:val="20"/>
+              </w:rPr>
+              <w:t>2 - 0</w:t>
+            </w:r>
+          </w:p>
+        </w:tc>
+        <w:tc>
+          <w:tcPr>
+            <w:tcW w:w="1577" w:type="dxa"/>
+            <w:vAlign w:val="center"/>
+          </w:tcPr>
+          <w:p>
+            <w:pPr>
+              <w:jc w:val="center"/>
+              <w:cnfStyle w:val="000000000000" w:firstRow="0" w:lastRow="0" w:firstColumn="0" w:lastColumn="0" w:oddVBand="0" w:evenVBand="0" w:oddHBand="0" w:evenHBand="0" w:firstRowFirstColumn="0" w:firstRowLastColumn="0" w:lastRowFirstColumn="0" w:lastRowLastColumn="0"/>
+              <w:rPr>
+                <w:sz w:val="20"/>
+                <w:szCs w:val="20"/>
+              </w:rPr>
+            </w:pPr>
+            <w:r>
+              <w:rPr>
+                <w:sz w:val="20"/>
+                <w:szCs w:val="20"/>
+              </w:rPr>
+              <w:t xml:space="preserve">1 – 0 </w:t>
+            </w:r>
+          </w:p>
+          <w:p>
+            <w:pPr>
+              <w:jc w:val="center"/>
+              <w:cnfStyle w:val="000000000000" w:firstRow="0" w:lastRow="0" w:firstColumn="0" w:lastColumn="0" w:oddVBand="0" w:evenVBand="0" w:oddHBand="0" w:evenHBand="0" w:firstRowFirstColumn="0" w:firstRowLastColumn="0" w:lastRowFirstColumn="0" w:lastRowLastColumn="0"/>
+              <w:rPr>
+                <w:sz w:val="20"/>
+                <w:szCs w:val="20"/>
+              </w:rPr>
+            </w:pPr>
+            <w:r>
+              <w:rPr>
+                <w:sz w:val="20"/>
+                <w:szCs w:val="20"/>
+              </w:rPr>
+              <w:t xml:space="preserve">2 – 0 </w:t>
+            </w:r>
+          </w:p>
+        </w:tc>
+        <w:tc>
+          <w:tcPr>
+            <w:tcW w:w="1869" w:type="dxa"/>
+            <w:vAlign w:val="center"/>
+          </w:tcPr>
+          <w:p>
+            <w:pPr>
+              <w:jc w:val="center"/>
+              <w:cnfStyle w:val="000000000000" w:firstRow="0" w:lastRow="0" w:firstColumn="0" w:lastColumn="0" w:oddVBand="0" w:evenVBand="0" w:oddHBand="0" w:evenHBand="0" w:firstRowFirstColumn="0" w:firstRowLastColumn="0" w:lastRowFirstColumn="0" w:lastRowLastColumn="0"/>
+              <w:rPr>
+                <w:sz w:val="20"/>
+                <w:szCs w:val="20"/>
+              </w:rPr>
+            </w:pPr>
+            <w:r>
+              <w:rPr>
+                <w:sz w:val="20"/>
+                <w:szCs w:val="20"/>
+              </w:rPr>
+              <w:t xml:space="preserve">6 – </w:t>
+            </w:r>
+            <w:proofErr w:type="gramStart"/>
+            <w:r>
+              <w:rPr>
+                <w:sz w:val="20"/>
+                <w:szCs w:val="20"/>
+              </w:rPr>
+              <w:t>3 ,</w:t>
+            </w:r>
+            <w:proofErr w:type="gramEnd"/>
+            <w:r>
+              <w:rPr>
+                <w:sz w:val="20"/>
+                <w:szCs w:val="20"/>
+              </w:rPr>
+              <w:t xml:space="preserve"> 8 – 3 , 6 – 4 ,</w:t>
+            </w:r>
+          </w:p>
+          <w:p>
+            <w:pPr>
+              <w:jc w:val="center"/>
+              <w:cnfStyle w:val="000000000000" w:firstRow="0" w:lastRow="0" w:firstColumn="0" w:lastColumn="0" w:oddVBand="0" w:evenVBand="0" w:oddHBand="0" w:evenHBand="0" w:firstRowFirstColumn="0" w:firstRowLastColumn="0" w:lastRowFirstColumn="0" w:lastRowLastColumn="0"/>
+              <w:rPr>
+                <w:sz w:val="20"/>
+                <w:szCs w:val="20"/>
+              </w:rPr>
+            </w:pPr>
+            <w:r>
+              <w:rPr>
+                <w:sz w:val="20"/>
+                <w:szCs w:val="20"/>
+              </w:rPr>
+              <w:t xml:space="preserve">8 – </w:t>
+            </w:r>
+            <w:proofErr w:type="gramStart"/>
+            <w:r>
+              <w:rPr>
+                <w:sz w:val="20"/>
+                <w:szCs w:val="20"/>
+              </w:rPr>
+              <w:t>4 ,</w:t>
+            </w:r>
+            <w:proofErr w:type="gramEnd"/>
+            <w:r>
+              <w:rPr>
+                <w:sz w:val="20"/>
+                <w:szCs w:val="20"/>
+              </w:rPr>
+              <w:t xml:space="preserve"> 8 – 6 </w:t>
+            </w:r>
+          </w:p>
+        </w:tc>
+        <w:tc>
+          <w:tcPr>
+            <w:tcW w:w="1602" w:type="dxa"/>
+            <w:vAlign w:val="center"/>
+          </w:tcPr>
+          <w:p>
+            <w:pPr>
+              <w:jc w:val="center"/>
+              <w:cnfStyle w:val="000000000000" w:firstRow="0" w:lastRow="0" w:firstColumn="0" w:lastColumn="0" w:oddVBand="0" w:evenVBand="0" w:oddHBand="0" w:evenHBand="0" w:firstRowFirstColumn="0" w:firstRowLastColumn="0" w:lastRowFirstColumn="0" w:lastRowLastColumn="0"/>
+              <w:rPr>
+                <w:sz w:val="20"/>
+                <w:szCs w:val="20"/>
+              </w:rPr>
+            </w:pPr>
+            <w:r>
+              <w:rPr>
+                <w:sz w:val="20"/>
+                <w:szCs w:val="20"/>
+              </w:rPr>
+              <w:t xml:space="preserve">1 - </w:t>
+            </w:r>
+            <w:r>
+              <w:rPr>
+                <w:sz w:val="20"/>
+                <w:szCs w:val="20"/>
+              </w:rPr>
+              <w:t>0</w:t>
+            </w:r>
+          </w:p>
+        </w:tc>
+        <w:tc>
+          <w:tcPr>
+            <w:tcW w:w="1639" w:type="dxa"/>
+            <w:vAlign w:val="center"/>
+          </w:tcPr>
+          <w:p>
+            <w:pPr>
+              <w:jc w:val="center"/>
+              <w:cnfStyle w:val="000000000000" w:firstRow="0" w:lastRow="0" w:firstColumn="0" w:lastColumn="0" w:oddVBand="0" w:evenVBand="0" w:oddHBand="0" w:evenHBand="0" w:firstRowFirstColumn="0" w:firstRowLastColumn="0" w:lastRowFirstColumn="0" w:lastRowLastColumn="0"/>
+              <w:rPr>
+                <w:sz w:val="20"/>
+                <w:szCs w:val="20"/>
+              </w:rPr>
+            </w:pPr>
+            <w:r>
+              <w:rPr>
+                <w:sz w:val="20"/>
+                <w:szCs w:val="20"/>
+              </w:rPr>
+              <w:t xml:space="preserve">4 – </w:t>
+            </w:r>
+            <w:proofErr w:type="gramStart"/>
+            <w:r>
+              <w:rPr>
+                <w:sz w:val="20"/>
+                <w:szCs w:val="20"/>
+              </w:rPr>
+              <w:t>2 ,</w:t>
+            </w:r>
+            <w:proofErr w:type="gramEnd"/>
+            <w:r>
+              <w:rPr>
+                <w:sz w:val="20"/>
+                <w:szCs w:val="20"/>
+              </w:rPr>
+              <w:t xml:space="preserve"> 5 – 2 ,</w:t>
+            </w:r>
+          </w:p>
+          <w:p>
+            <w:pPr>
+              <w:jc w:val="center"/>
+              <w:cnfStyle w:val="000000000000" w:firstRow="0" w:lastRow="0" w:firstColumn="0" w:lastColumn="0" w:oddVBand="0" w:evenVBand="0" w:oddHBand="0" w:evenHBand="0" w:firstRowFirstColumn="0" w:firstRowLastColumn="0" w:lastRowFirstColumn="0" w:lastRowLastColumn="0"/>
+              <w:rPr>
+                <w:sz w:val="20"/>
+                <w:szCs w:val="20"/>
+              </w:rPr>
+            </w:pPr>
+            <w:r>
+              <w:rPr>
+                <w:sz w:val="20"/>
+                <w:szCs w:val="20"/>
+              </w:rPr>
+              <w:t xml:space="preserve"> 7 – </w:t>
+            </w:r>
+            <w:proofErr w:type="gramStart"/>
+            <w:r>
+              <w:rPr>
+                <w:sz w:val="20"/>
+                <w:szCs w:val="20"/>
+              </w:rPr>
+              <w:t>2 ,</w:t>
+            </w:r>
+            <w:proofErr w:type="gramEnd"/>
+            <w:r>
+              <w:rPr>
+                <w:sz w:val="20"/>
+                <w:szCs w:val="20"/>
+              </w:rPr>
+              <w:t xml:space="preserve"> 6 – 4 </w:t>
+            </w:r>
+          </w:p>
+        </w:tc>
+      </w:tr>
+      <w:tr>
+        <w:trPr>
+          <w:cnfStyle w:val="000000100000" w:firstRow="0" w:lastRow="0" w:firstColumn="0" w:lastColumn="0" w:oddVBand="0" w:evenVBand="0" w:oddHBand="1" w:evenHBand="0" w:firstRowFirstColumn="0" w:firstRowLastColumn="0" w:lastRowFirstColumn="0" w:lastRowLastColumn="0"/>
+          <w:trHeight w:val="720"/>
+        </w:trPr>
+        <w:tc>
+          <w:tcPr>
+            <w:cnfStyle w:val="001000000000" w:firstRow="0" w:lastRow="0" w:firstColumn="1" w:lastColumn="0" w:oddVBand="0" w:evenVBand="0" w:oddHBand="0" w:evenHBand="0" w:firstRowFirstColumn="0" w:firstRowLastColumn="0" w:lastRowFirstColumn="0" w:lastRowLastColumn="0"/>
+            <w:tcW w:w="1536" w:type="dxa"/>
+            <w:vAlign w:val="center"/>
+          </w:tcPr>
+          <w:p>
+            <w:pPr>
+              <w:jc w:val="center"/>
+              <w:rPr>
+                <w:sz w:val="20"/>
+                <w:szCs w:val="20"/>
+              </w:rPr>
+            </w:pPr>
+            <w:r>
+              <w:rPr>
+                <w:sz w:val="20"/>
+                <w:szCs w:val="20"/>
+              </w:rPr>
+              <w:t>BECOME</w:t>
+            </w:r>
+          </w:p>
+        </w:tc>
+        <w:tc>
+          <w:tcPr>
+            <w:tcW w:w="1516" w:type="dxa"/>
+            <w:vAlign w:val="center"/>
+          </w:tcPr>
+          <w:p>
+            <w:pPr>
+              <w:jc w:val="center"/>
+              <w:cnfStyle w:val="000000100000" w:firstRow="0" w:lastRow="0" w:firstColumn="0" w:lastColumn="0" w:oddVBand="0" w:evenVBand="0" w:oddHBand="1" w:evenHBand="0" w:firstRowFirstColumn="0" w:firstRowLastColumn="0" w:lastRowFirstColumn="0" w:lastRowLastColumn="0"/>
+              <w:rPr>
+                <w:sz w:val="20"/>
+                <w:szCs w:val="20"/>
+              </w:rPr>
+            </w:pPr>
+            <w:r>
+              <w:rPr>
+                <w:sz w:val="20"/>
+                <w:szCs w:val="20"/>
+              </w:rPr>
+              <w:t>(1 2) - 0</w:t>
+            </w:r>
+          </w:p>
+        </w:tc>
+        <w:tc>
+          <w:tcPr>
+            <w:tcW w:w="1577" w:type="dxa"/>
+            <w:vAlign w:val="center"/>
+          </w:tcPr>
+          <w:p>
+            <w:pPr>
+              <w:jc w:val="center"/>
+              <w:cnfStyle w:val="000000100000" w:firstRow="0" w:lastRow="0" w:firstColumn="0" w:lastColumn="0" w:oddVBand="0" w:evenVBand="0" w:oddHBand="1" w:evenHBand="0" w:firstRowFirstColumn="0" w:firstRowLastColumn="0" w:lastRowFirstColumn="0" w:lastRowLastColumn="0"/>
+              <w:rPr>
+                <w:sz w:val="20"/>
+                <w:szCs w:val="20"/>
+              </w:rPr>
+            </w:pPr>
+            <w:r>
+              <w:rPr>
+                <w:sz w:val="20"/>
+                <w:szCs w:val="20"/>
+              </w:rPr>
+              <w:t xml:space="preserve">(1 2) – 0 </w:t>
+            </w:r>
+          </w:p>
+        </w:tc>
+        <w:tc>
+          <w:tcPr>
+            <w:tcW w:w="1869" w:type="dxa"/>
+            <w:vAlign w:val="center"/>
+          </w:tcPr>
+          <w:p>
+            <w:pPr>
+              <w:jc w:val="center"/>
+              <w:cnfStyle w:val="000000100000" w:firstRow="0" w:lastRow="0" w:firstColumn="0" w:lastColumn="0" w:oddVBand="0" w:evenVBand="0" w:oddHBand="1" w:evenHBand="0" w:firstRowFirstColumn="0" w:firstRowLastColumn="0" w:lastRowFirstColumn="0" w:lastRowLastColumn="0"/>
+              <w:rPr>
+                <w:sz w:val="20"/>
+                <w:szCs w:val="20"/>
+              </w:rPr>
+            </w:pPr>
+            <w:r>
+              <w:rPr>
+                <w:sz w:val="20"/>
+                <w:szCs w:val="20"/>
+              </w:rPr>
+              <w:t xml:space="preserve">(3 4) – (5 6) </w:t>
+            </w:r>
+            <w:r>
+              <w:rPr>
+                <w:sz w:val="20"/>
+                <w:szCs w:val="20"/>
+              </w:rPr>
+              <w:t>–</w:t>
+            </w:r>
+            <w:r>
+              <w:rPr>
+                <w:sz w:val="20"/>
+                <w:szCs w:val="20"/>
+              </w:rPr>
+              <w:t xml:space="preserve"> 8</w:t>
+            </w:r>
+            <w:r>
+              <w:rPr>
+                <w:sz w:val="20"/>
+                <w:szCs w:val="20"/>
+              </w:rPr>
+              <w:t xml:space="preserve"> </w:t>
+            </w:r>
+          </w:p>
+        </w:tc>
+        <w:tc>
+          <w:tcPr>
+            <w:tcW w:w="1602" w:type="dxa"/>
+            <w:vAlign w:val="center"/>
+          </w:tcPr>
+          <w:p>
+            <w:pPr>
+              <w:jc w:val="center"/>
+              <w:cnfStyle w:val="000000100000" w:firstRow="0" w:lastRow="0" w:firstColumn="0" w:lastColumn="0" w:oddVBand="0" w:evenVBand="0" w:oddHBand="1" w:evenHBand="0" w:firstRowFirstColumn="0" w:firstRowLastColumn="0" w:lastRowFirstColumn="0" w:lastRowLastColumn="0"/>
+              <w:rPr>
+                <w:sz w:val="20"/>
+                <w:szCs w:val="20"/>
+              </w:rPr>
+            </w:pPr>
+            <w:r>
+              <w:rPr>
+                <w:sz w:val="20"/>
+                <w:szCs w:val="20"/>
+              </w:rPr>
+              <w:t xml:space="preserve">1 - </w:t>
+            </w:r>
+            <w:r>
+              <w:rPr>
+                <w:sz w:val="20"/>
+                <w:szCs w:val="20"/>
+              </w:rPr>
+              <w:t>0</w:t>
+            </w:r>
+          </w:p>
+        </w:tc>
+        <w:tc>
+          <w:tcPr>
+            <w:tcW w:w="1639" w:type="dxa"/>
+            <w:vAlign w:val="center"/>
+          </w:tcPr>
+          <w:p>
+            <w:pPr>
+              <w:jc w:val="center"/>
+              <w:cnfStyle w:val="000000100000" w:firstRow="0" w:lastRow="0" w:firstColumn="0" w:lastColumn="0" w:oddVBand="0" w:evenVBand="0" w:oddHBand="1" w:evenHBand="0" w:firstRowFirstColumn="0" w:firstRowLastColumn="0" w:lastRowFirstColumn="0" w:lastRowLastColumn="0"/>
+              <w:rPr>
+                <w:sz w:val="20"/>
+                <w:szCs w:val="20"/>
+              </w:rPr>
+            </w:pPr>
+            <w:r>
+              <w:rPr>
+                <w:sz w:val="20"/>
+                <w:szCs w:val="20"/>
+              </w:rPr>
+              <w:t>2 – (</w:t>
+            </w:r>
+            <w:r>
+              <w:rPr>
+                <w:sz w:val="20"/>
+                <w:szCs w:val="20"/>
+              </w:rPr>
+              <w:t>4 5) – (6 7 8)</w:t>
+            </w:r>
+          </w:p>
+        </w:tc>
+      </w:tr>
+    </w:tbl>
+    <w:p>
+      <w:pPr>
+        <w:rPr>
+          <w:b/>
+          <w:bCs/>
+          <w:sz w:val="28"/>
+          <w:szCs w:val="28"/>
+        </w:rPr>
+      </w:pPr>
+    </w:p>
+    <w:p>
+      <w:pPr>
+        <w:rPr>
+          <w:b/>
+          <w:bCs/>
+          <w:sz w:val="28"/>
+          <w:szCs w:val="28"/>
+        </w:rPr>
+      </w:pPr>
+      <w:proofErr w:type="spellStart"/>
+      <w:r>
+        <w:rPr>
+          <w:b/>
+          <w:bCs/>
+          <w:sz w:val="28"/>
+          <w:szCs w:val="28"/>
+        </w:rPr>
+        <w:lastRenderedPageBreak/>
+        <w:t>AirBags</w:t>
+      </w:r>
+      <w:proofErr w:type="spellEnd"/>
+      <w:r>
+        <w:rPr>
+          <w:b/>
+          <w:bCs/>
+          <w:sz w:val="28"/>
+          <w:szCs w:val="28"/>
+        </w:rPr>
+        <w:t>:</w:t>
+      </w:r>
+    </w:p>
+    <w:p>
+      <w:pPr>
+        <w:rPr>
+          <w:b/>
+          <w:bCs/>
+          <w:sz w:val="28"/>
+          <w:szCs w:val="28"/>
+        </w:rPr>
+      </w:pPr>
+      <w:r>
+        <w:rPr>
+          <w:b/>
+          <w:bCs/>
+          <w:noProof/>
+          <w:sz w:val="28"/>
+          <w:szCs w:val="28"/>
+        </w:rPr>
+        <w:drawing>
+          <wp:inline distT="0" distB="0" distL="0" distR="0" wp14:anchorId="4DCB56CE" wp14:editId="03AC9D8E">
+            <wp:extent cx="4889500" cy="1642110"/>
+            <wp:effectExtent l="0" t="0" r="6350" b="0"/>
+            <wp:docPr id="2" name="Picture 2"/>
+            <wp:cNvGraphicFramePr>
+              <a:graphicFrameLocks xmlns:a="http://schemas.openxmlformats.org/drawingml/2006/main" noChangeAspect="1"/>
+            </wp:cNvGraphicFramePr>
+            <a:graphic xmlns:a="http://schemas.openxmlformats.org/drawingml/2006/main">
+              <a:graphicData uri="http://schemas.openxmlformats.org/drawingml/2006/picture">
+                <pic:pic xmlns:pic="http://schemas.openxmlformats.org/drawingml/2006/picture">
+                  <pic:nvPicPr>
+                    <pic:cNvPr id="0" name="Picture 8"/>
+                    <pic:cNvPicPr>
+                      <a:picLocks noChangeAspect="1" noChangeArrowheads="1"/>
+                    </pic:cNvPicPr>
+                  </pic:nvPicPr>
+                  <pic:blipFill>
+                    <a:blip r:embed="rId4">
+                      <a:extLst>
+                        <a:ext uri="{28A0092B-C50C-407E-A947-70E740481C1C}">
+                          <a14:useLocalDpi xmlns:a14="http://schemas.microsoft.com/office/drawing/2010/main" val="0"/>
+                        </a:ext>
+                      </a:extLst>
+                    </a:blip>
+                    <a:srcRect/>
+                    <a:stretch>
+                      <a:fillRect/>
+                    </a:stretch>
+                  </pic:blipFill>
+                  <pic:spPr bwMode="auto">
+                    <a:xfrm>
+                      <a:off x="0" y="0"/>
+                      <a:ext cx="4889500" cy="1642110"/>
+                    </a:xfrm>
+                    <a:prstGeom prst="rect">
+                      <a:avLst/>
+                    </a:prstGeom>
+                    <a:noFill/>
+                    <a:ln>
+                      <a:noFill/>
+                    </a:ln>
+                  </pic:spPr>
+                </pic:pic>
+              </a:graphicData>
+            </a:graphic>
+          </wp:inline>
+        </w:drawing>
+      </w:r>
+    </w:p>
+    <w:p>
+      <w:pPr>
+        <w:rPr>
+          <w:b/>
+          <w:bCs/>
+          <w:sz w:val="28"/>
+          <w:szCs w:val="28"/>
+        </w:rPr>
+      </w:pPr>
+      <w:r>
+        <w:rPr>
+          <w:b/>
+          <w:bCs/>
+          <w:noProof/>
+          <w:sz w:val="28"/>
+          <w:szCs w:val="28"/>
+        </w:rPr>
+        <w:drawing>
+          <wp:inline distT="0" distB="0" distL="0" distR="0" wp14:anchorId="2AF5C32C" wp14:editId="5ECBF471">
+            <wp:extent cx="4907915" cy="1371600"/>
+            <wp:effectExtent l="0" t="0" r="6985" b="0"/>
+            <wp:docPr id="6" name="Picture 6"/>
+            <wp:cNvGraphicFramePr>
+              <a:graphicFrameLocks xmlns:a="http://schemas.openxmlformats.org/drawingml/2006/main" noChangeAspect="1"/>
+            </wp:cNvGraphicFramePr>
+            <a:graphic xmlns:a="http://schemas.openxmlformats.org/drawingml/2006/main">
+              <a:graphicData uri="http://schemas.openxmlformats.org/drawingml/2006/picture">
+                <pic:pic xmlns:pic="http://schemas.openxmlformats.org/drawingml/2006/picture">
+                  <pic:nvPicPr>
+                    <pic:cNvPr id="0" name="Picture 12"/>
+                    <pic:cNvPicPr>
+                      <a:picLocks noChangeAspect="1" noChangeArrowheads="1"/>
+                    </pic:cNvPicPr>
+                  </pic:nvPicPr>
+                  <pic:blipFill>
+                    <a:blip r:embed="rId5">
+                      <a:extLst>
+                        <a:ext uri="{28A0092B-C50C-407E-A947-70E740481C1C}">
+                          <a14:useLocalDpi xmlns:a14="http://schemas.microsoft.com/office/drawing/2010/main" val="0"/>
+                        </a:ext>
+                      </a:extLst>
+                    </a:blip>
+                    <a:srcRect/>
+                    <a:stretch>
+                      <a:fillRect/>
+                    </a:stretch>
+                  </pic:blipFill>
+                  <pic:spPr bwMode="auto">
+                    <a:xfrm>
+                      <a:off x="0" y="0"/>
+                      <a:ext cx="4907915" cy="1371600"/>
+                    </a:xfrm>
+                    <a:prstGeom prst="rect">
+                      <a:avLst/>
+                    </a:prstGeom>
+                    <a:noFill/>
+                    <a:ln>
+                      <a:noFill/>
+                    </a:ln>
+                  </pic:spPr>
+                </pic:pic>
+              </a:graphicData>
+            </a:graphic>
+          </wp:inline>
+        </w:drawing>
+      </w:r>
+    </w:p>
+    <w:p>
+      <w:pPr>
+        <w:rPr>
+          <w:b/>
+          <w:bCs/>
+          <w:sz w:val="28"/>
+          <w:szCs w:val="28"/>
+        </w:rPr>
+      </w:pPr>
+    </w:p>
+    <w:p>
+      <w:pPr>
+        <w:rPr>
+          <w:b/>
+          <w:bCs/>
+          <w:sz w:val="28"/>
+          <w:szCs w:val="28"/>
+        </w:rPr>
+      </w:pPr>
+      <w:proofErr w:type="spellStart"/>
+      <w:r>
+        <w:rPr>
+          <w:b/>
+          <w:bCs/>
+          <w:sz w:val="28"/>
+          <w:szCs w:val="28"/>
+        </w:rPr>
+        <w:t>DriveTrainType</w:t>
+      </w:r>
+      <w:proofErr w:type="spellEnd"/>
+      <w:r>
+        <w:rPr>
+          <w:b/>
+          <w:bCs/>
+          <w:sz w:val="28"/>
+          <w:szCs w:val="28"/>
+        </w:rPr>
+        <w:t>:</w:t>
+      </w:r>
+    </w:p>
+    <w:p>
+      <w:pPr>
+        <w:rPr>
+          <w:b/>
+          <w:bCs/>
+          <w:sz w:val="28"/>
+          <w:szCs w:val="28"/>
+        </w:rPr>
+      </w:pPr>
+      <w:r>
+        <w:rPr>
+          <w:b/>
+          <w:bCs/>
+          <w:noProof/>
+          <w:sz w:val="28"/>
+          <w:szCs w:val="28"/>
+        </w:rPr>
+        <w:drawing>
+          <wp:inline distT="0" distB="0" distL="0" distR="0" wp14:anchorId="249D322A" wp14:editId="3D9A43A2">
+            <wp:extent cx="4926330" cy="1707515"/>
+            <wp:effectExtent l="0" t="0" r="7620" b="6985"/>
+            <wp:docPr id="1" name="Picture 1" descr="Text&#10;&#10;Description automatically generated"/>
+            <wp:cNvGraphicFramePr>
+              <a:graphicFrameLocks xmlns:a="http://schemas.openxmlformats.org/drawingml/2006/main" noChangeAspect="1"/>
+            </wp:cNvGraphicFramePr>
+            <a:graphic xmlns:a="http://schemas.openxmlformats.org/drawingml/2006/main">
+              <a:graphicData uri="http://schemas.openxmlformats.org/drawingml/2006/picture">
+                <pic:pic xmlns:pic="http://schemas.openxmlformats.org/drawingml/2006/picture">
+                  <pic:nvPicPr>
+                    <pic:cNvPr id="1" name="Picture 1" descr="Text&#10;&#10;Description automatically generated"/>
+                    <pic:cNvPicPr>
+                      <a:picLocks noChangeAspect="1" noChangeArrowheads="1"/>
+                    </pic:cNvPicPr>
+                  </pic:nvPicPr>
+                  <pic:blipFill>
+                    <a:blip r:embed="rId6">
+                      <a:extLst>
+                        <a:ext uri="{28A0092B-C50C-407E-A947-70E740481C1C}">
+                          <a14:useLocalDpi xmlns:a14="http://schemas.microsoft.com/office/drawing/2010/main" val="0"/>
+                        </a:ext>
+                      </a:extLst>
+                    </a:blip>
+                    <a:srcRect/>
+                    <a:stretch>
+                      <a:fillRect/>
+                    </a:stretch>
+                  </pic:blipFill>
+                  <pic:spPr bwMode="auto">
+                    <a:xfrm>
+                      <a:off x="0" y="0"/>
+                      <a:ext cx="4926330" cy="1707515"/>
+                    </a:xfrm>
+                    <a:prstGeom prst="rect">
+                      <a:avLst/>
+                    </a:prstGeom>
+                    <a:noFill/>
+                    <a:ln>
+                      <a:noFill/>
+                    </a:ln>
+                  </pic:spPr>
+                </pic:pic>
+              </a:graphicData>
+            </a:graphic>
+          </wp:inline>
+        </w:drawing>
+      </w:r>
+    </w:p>
+    <w:p>
+      <w:pPr>
+        <w:rPr>
+          <w:b/>
+          <w:bCs/>
+          <w:sz w:val="28"/>
+          <w:szCs w:val="28"/>
+        </w:rPr>
+      </w:pPr>
+      <w:r>
+        <w:rPr>
+          <w:b/>
+          <w:bCs/>
+          <w:noProof/>
+          <w:sz w:val="28"/>
+          <w:szCs w:val="28"/>
+        </w:rPr>
+        <w:drawing>
+          <wp:inline distT="0" distB="0" distL="0" distR="0" wp14:anchorId="4D9602BC" wp14:editId="3AE1C0A5">
+            <wp:extent cx="4842510" cy="1325245"/>
+            <wp:effectExtent l="0" t="0" r="0" b="8255"/>
+            <wp:docPr id="7" name="Picture 7"/>
+            <wp:cNvGraphicFramePr>
+              <a:graphicFrameLocks xmlns:a="http://schemas.openxmlformats.org/drawingml/2006/main" noChangeAspect="1"/>
+            </wp:cNvGraphicFramePr>
+            <a:graphic xmlns:a="http://schemas.openxmlformats.org/drawingml/2006/main">
+              <a:graphicData uri="http://schemas.openxmlformats.org/drawingml/2006/picture">
+                <pic:pic xmlns:pic="http://schemas.openxmlformats.org/drawingml/2006/picture">
+                  <pic:nvPicPr>
+                    <pic:cNvPr id="0" name="Picture 13"/>
+                    <pic:cNvPicPr>
+                      <a:picLocks noChangeAspect="1" noChangeArrowheads="1"/>
+                    </pic:cNvPicPr>
+                  </pic:nvPicPr>
+                  <pic:blipFill>
+                    <a:blip r:embed="rId7">
+                      <a:extLst>
+                        <a:ext uri="{28A0092B-C50C-407E-A947-70E740481C1C}">
+                          <a14:useLocalDpi xmlns:a14="http://schemas.microsoft.com/office/drawing/2010/main" val="0"/>
+                        </a:ext>
+                      </a:extLst>
+                    </a:blip>
+                    <a:srcRect/>
+                    <a:stretch>
+                      <a:fillRect/>
+                    </a:stretch>
+                  </pic:blipFill>
+                  <pic:spPr bwMode="auto">
+                    <a:xfrm>
+                      <a:off x="0" y="0"/>
+                      <a:ext cx="4842510" cy="1325245"/>
+                    </a:xfrm>
+                    <a:prstGeom prst="rect">
+                      <a:avLst/>
+                    </a:prstGeom>
+                    <a:noFill/>
+                    <a:ln>
+                      <a:noFill/>
+                    </a:ln>
+                  </pic:spPr>
+                </pic:pic>
+              </a:graphicData>
+            </a:graphic>
+          </wp:inline>
+        </w:drawing>
+      </w:r>
+    </w:p>
+    <w:p>
+      <w:pPr>
+        <w:rPr>
+          <w:b/>
+          <w:bCs/>
+          <w:sz w:val="28"/>
+          <w:szCs w:val="28"/>
+        </w:rPr>
+      </w:pPr>
+    </w:p>
+    <w:p>
+      <w:pPr>
+        <w:rPr>
+          <w:b/>
+          <w:bCs/>
+          <w:sz w:val="28"/>
+          <w:szCs w:val="28"/>
+        </w:rPr>
+      </w:pPr>
+      <w:proofErr w:type="spellStart"/>
+      <w:r>
+        <w:rPr>
+          <w:b/>
+          <w:bCs/>
+          <w:sz w:val="28"/>
+          <w:szCs w:val="28"/>
+        </w:rPr>
+        <w:t>NumberOfCylinders</w:t>
+      </w:r>
+      <w:proofErr w:type="spellEnd"/>
+      <w:r>
+        <w:rPr>
+          <w:b/>
+          <w:bCs/>
+          <w:sz w:val="28"/>
+          <w:szCs w:val="28"/>
+        </w:rPr>
+        <w:t>:</w:t>
+      </w:r>
+    </w:p>
+    <w:p>
+      <w:pPr>
+        <w:rPr>
+          <w:b/>
+          <w:bCs/>
+          <w:sz w:val="28"/>
+          <w:szCs w:val="28"/>
+        </w:rPr>
+      </w:pPr>
+      <w:r>
+        <w:rPr>
+          <w:b/>
+          <w:bCs/>
+          <w:noProof/>
+          <w:sz w:val="28"/>
+          <w:szCs w:val="28"/>
+        </w:rPr>
+        <w:lastRenderedPageBreak/>
+        <w:drawing>
+          <wp:inline distT="0" distB="0" distL="0" distR="0" wp14:anchorId="0A5B34E8" wp14:editId="53AA0B68">
+            <wp:extent cx="4973586" cy="2761861"/>
+            <wp:effectExtent l="0" t="0" r="0" b="635"/>
+            <wp:docPr id="3" name="Picture 3"/>
+            <wp:cNvGraphicFramePr>
+              <a:graphicFrameLocks xmlns:a="http://schemas.openxmlformats.org/drawingml/2006/main" noChangeAspect="1"/>
+            </wp:cNvGraphicFramePr>
+            <a:graphic xmlns:a="http://schemas.openxmlformats.org/drawingml/2006/main">
+              <a:graphicData uri="http://schemas.openxmlformats.org/drawingml/2006/picture">
+                <pic:pic xmlns:pic="http://schemas.openxmlformats.org/drawingml/2006/picture">
+                  <pic:nvPicPr>
+                    <pic:cNvPr id="0" name="Picture 9"/>
+                    <pic:cNvPicPr>
+                      <a:picLocks noChangeAspect="1" noChangeArrowheads="1"/>
+                    </pic:cNvPicPr>
+                  </pic:nvPicPr>
+                  <pic:blipFill>
+                    <a:blip r:embed="rId8">
+                      <a:extLst>
+                        <a:ext uri="{28A0092B-C50C-407E-A947-70E740481C1C}">
+                          <a14:useLocalDpi xmlns:a14="http://schemas.microsoft.com/office/drawing/2010/main" val="0"/>
+                        </a:ext>
+                      </a:extLst>
+                    </a:blip>
+                    <a:srcRect/>
+                    <a:stretch>
+                      <a:fillRect/>
+                    </a:stretch>
+                  </pic:blipFill>
+                  <pic:spPr bwMode="auto">
+                    <a:xfrm>
+                      <a:off x="0" y="0"/>
+                      <a:ext cx="4990421" cy="2771210"/>
+                    </a:xfrm>
+                    <a:prstGeom prst="rect">
+                      <a:avLst/>
+                    </a:prstGeom>
+                    <a:noFill/>
+                    <a:ln>
+                      <a:noFill/>
+                    </a:ln>
+                  </pic:spPr>
+                </pic:pic>
+              </a:graphicData>
+            </a:graphic>
+          </wp:inline>
+        </w:drawing>
+      </w:r>
+    </w:p>
+    <w:p>
+      <w:pPr>
+        <w:rPr>
+          <w:b/>
+          <w:bCs/>
+          <w:sz w:val="28"/>
+          <w:szCs w:val="28"/>
+        </w:rPr>
+      </w:pPr>
+      <w:r>
+        <w:rPr>
+          <w:b/>
+          <w:bCs/>
+          <w:noProof/>
+          <w:sz w:val="28"/>
+          <w:szCs w:val="28"/>
+        </w:rPr>
+        <w:drawing>
+          <wp:inline distT="0" distB="0" distL="0" distR="0" wp14:anchorId="4DEE41E0" wp14:editId="7061F853">
+            <wp:extent cx="4852035" cy="1632585"/>
+            <wp:effectExtent l="0" t="0" r="5715" b="5715"/>
+            <wp:docPr id="8" name="Picture 8"/>
+            <wp:cNvGraphicFramePr>
+              <a:graphicFrameLocks xmlns:a="http://schemas.openxmlformats.org/drawingml/2006/main" noChangeAspect="1"/>
+            </wp:cNvGraphicFramePr>
+            <a:graphic xmlns:a="http://schemas.openxmlformats.org/drawingml/2006/main">
+              <a:graphicData uri="http://schemas.openxmlformats.org/drawingml/2006/picture">
+                <pic:pic xmlns:pic="http://schemas.openxmlformats.org/drawingml/2006/picture">
+                  <pic:nvPicPr>
+                    <pic:cNvPr id="0" name="Picture 14"/>
+                    <pic:cNvPicPr>
+                      <a:picLocks noChangeAspect="1" noChangeArrowheads="1"/>
+                    </pic:cNvPicPr>
+                  </pic:nvPicPr>
+                  <pic:blipFill>
+                    <a:blip r:embed="rId9">
+                      <a:extLst>
+                        <a:ext uri="{28A0092B-C50C-407E-A947-70E740481C1C}">
+                          <a14:useLocalDpi xmlns:a14="http://schemas.microsoft.com/office/drawing/2010/main" val="0"/>
+                        </a:ext>
+                      </a:extLst>
+                    </a:blip>
+                    <a:srcRect/>
+                    <a:stretch>
+                      <a:fillRect/>
+                    </a:stretch>
+                  </pic:blipFill>
+                  <pic:spPr bwMode="auto">
+                    <a:xfrm>
+                      <a:off x="0" y="0"/>
+                      <a:ext cx="4852035" cy="1632585"/>
+                    </a:xfrm>
+                    <a:prstGeom prst="rect">
+                      <a:avLst/>
+                    </a:prstGeom>
+                    <a:noFill/>
+                    <a:ln>
+                      <a:noFill/>
+                    </a:ln>
+                  </pic:spPr>
+                </pic:pic>
+              </a:graphicData>
+            </a:graphic>
+          </wp:inline>
+        </w:drawing>
+      </w:r>
+    </w:p>
+    <w:p>
+      <w:pPr>
+        <w:rPr>
+          <w:b/>
+          <w:bCs/>
+          <w:sz w:val="28"/>
+          <w:szCs w:val="28"/>
+        </w:rPr>
+      </w:pPr>
+    </w:p>
+    <w:p>
+      <w:pPr>
+        <w:rPr>
+          <w:b/>
+          <w:bCs/>
+          <w:sz w:val="28"/>
+          <w:szCs w:val="28"/>
+        </w:rPr>
+      </w:pPr>
+      <w:r>
+        <w:rPr>
+          <w:b/>
+          <w:bCs/>
+          <w:sz w:val="28"/>
+          <w:szCs w:val="28"/>
+        </w:rPr>
+        <w:t>Manual Trans:</w:t>
+      </w:r>
+    </w:p>
+    <w:p>
+      <w:pPr>
+        <w:rPr>
+          <w:b/>
+          <w:bCs/>
+          <w:sz w:val="28"/>
+          <w:szCs w:val="28"/>
+        </w:rPr>
+      </w:pPr>
+      <w:r>
+        <w:rPr>
+          <w:b/>
+          <w:bCs/>
+          <w:noProof/>
+          <w:sz w:val="28"/>
+          <w:szCs w:val="28"/>
+        </w:rPr>
+        <w:drawing>
+          <wp:inline distT="0" distB="0" distL="0" distR="0" wp14:anchorId="50D690F1" wp14:editId="4D9B73AB">
+            <wp:extent cx="4889500" cy="1343660"/>
+            <wp:effectExtent l="0" t="0" r="6350" b="8890"/>
+            <wp:docPr id="5" name="Picture 5"/>
+            <wp:cNvGraphicFramePr>
+              <a:graphicFrameLocks xmlns:a="http://schemas.openxmlformats.org/drawingml/2006/main" noChangeAspect="1"/>
+            </wp:cNvGraphicFramePr>
+            <a:graphic xmlns:a="http://schemas.openxmlformats.org/drawingml/2006/main">
+              <a:graphicData uri="http://schemas.openxmlformats.org/drawingml/2006/picture">
+                <pic:pic xmlns:pic="http://schemas.openxmlformats.org/drawingml/2006/picture">
+                  <pic:nvPicPr>
+                    <pic:cNvPr id="0" name="Picture 11"/>
+                    <pic:cNvPicPr>
+                      <a:picLocks noChangeAspect="1" noChangeArrowheads="1"/>
+                    </pic:cNvPicPr>
+                  </pic:nvPicPr>
+                  <pic:blipFill>
+                    <a:blip r:embed="rId10">
+                      <a:extLst>
+                        <a:ext uri="{28A0092B-C50C-407E-A947-70E740481C1C}">
+                          <a14:useLocalDpi xmlns:a14="http://schemas.microsoft.com/office/drawing/2010/main" val="0"/>
+                        </a:ext>
+                      </a:extLst>
+                    </a:blip>
+                    <a:srcRect/>
+                    <a:stretch>
+                      <a:fillRect/>
+                    </a:stretch>
+                  </pic:blipFill>
+                  <pic:spPr bwMode="auto">
+                    <a:xfrm>
+                      <a:off x="0" y="0"/>
+                      <a:ext cx="4889500" cy="1343660"/>
+                    </a:xfrm>
+                    <a:prstGeom prst="rect">
+                      <a:avLst/>
+                    </a:prstGeom>
+                    <a:noFill/>
+                    <a:ln>
+                      <a:noFill/>
+                    </a:ln>
+                  </pic:spPr>
+                </pic:pic>
+              </a:graphicData>
+            </a:graphic>
+          </wp:inline>
+        </w:drawing>
+      </w:r>
+    </w:p>
+    <w:p>
+      <w:pPr>
+        <w:rPr>
+          <w:b/>
+          <w:bCs/>
+          <w:sz w:val="28"/>
+          <w:szCs w:val="28"/>
+        </w:rPr>
+      </w:pPr>
+    </w:p>
+    <w:p>
+      <w:pPr>
+        <w:rPr>
+          <w:b/>
+          <w:bCs/>
+          <w:sz w:val="28"/>
+          <w:szCs w:val="28"/>
+        </w:rPr>
+      </w:pPr>
+      <w:r>
+        <w:rPr>
+          <w:b/>
+          <w:bCs/>
+          <w:sz w:val="28"/>
+          <w:szCs w:val="28"/>
+        </w:rPr>
+        <w:t>Passengers:</w:t>
+      </w:r>
+    </w:p>
+    <w:p>
+      <w:pPr>
+        <w:rPr>
+          <w:b/>
+          <w:bCs/>
+          <w:sz w:val="28"/>
+          <w:szCs w:val="28"/>
+        </w:rPr>
+      </w:pPr>
+      <w:r>
+        <w:rPr>
+          <w:b/>
+          <w:bCs/>
+          <w:noProof/>
+          <w:sz w:val="28"/>
+          <w:szCs w:val="28"/>
+        </w:rPr>
+        <w:lastRenderedPageBreak/>
+        <w:drawing>
+          <wp:inline distT="0" distB="0" distL="0" distR="0" wp14:anchorId="116928F5" wp14:editId="16593086">
+            <wp:extent cx="4870450" cy="3303270"/>
+            <wp:effectExtent l="0" t="0" r="6350" b="0"/>
+            <wp:docPr id="4" name="Picture 4"/>
+            <wp:cNvGraphicFramePr>
+              <a:graphicFrameLocks xmlns:a="http://schemas.openxmlformats.org/drawingml/2006/main" noChangeAspect="1"/>
+            </wp:cNvGraphicFramePr>
+            <a:graphic xmlns:a="http://schemas.openxmlformats.org/drawingml/2006/main">
+              <a:graphicData uri="http://schemas.openxmlformats.org/drawingml/2006/picture">
+                <pic:pic xmlns:pic="http://schemas.openxmlformats.org/drawingml/2006/picture">
+                  <pic:nvPicPr>
+                    <pic:cNvPr id="0" name="Picture 10"/>
+                    <pic:cNvPicPr>
+                      <a:picLocks noChangeAspect="1" noChangeArrowheads="1"/>
+                    </pic:cNvPicPr>
+                  </pic:nvPicPr>
+                  <pic:blipFill>
+                    <a:blip r:embed="rId11">
+                      <a:extLst>
+                        <a:ext uri="{28A0092B-C50C-407E-A947-70E740481C1C}">
+                          <a14:useLocalDpi xmlns:a14="http://schemas.microsoft.com/office/drawing/2010/main" val="0"/>
+                        </a:ext>
+                      </a:extLst>
+                    </a:blip>
+                    <a:srcRect/>
+                    <a:stretch>
+                      <a:fillRect/>
+                    </a:stretch>
+                  </pic:blipFill>
+                  <pic:spPr bwMode="auto">
+                    <a:xfrm>
+                      <a:off x="0" y="0"/>
+                      <a:ext cx="4870450" cy="3303270"/>
+                    </a:xfrm>
+                    <a:prstGeom prst="rect">
+                      <a:avLst/>
+                    </a:prstGeom>
+                    <a:noFill/>
+                    <a:ln>
+                      <a:noFill/>
+                    </a:ln>
+                  </pic:spPr>
+                </pic:pic>
+              </a:graphicData>
+            </a:graphic>
+          </wp:inline>
+        </w:drawing>
+      </w:r>
+    </w:p>
+    <w:p>
+      <w:pPr>
+        <w:rPr>
+          <w:b/>
+          <w:bCs/>
+          <w:sz w:val="28"/>
+          <w:szCs w:val="28"/>
+        </w:rPr>
+      </w:pPr>
+      <w:r>
+        <w:rPr>
+          <w:b/>
+          <w:bCs/>
+          <w:noProof/>
+          <w:sz w:val="28"/>
+          <w:szCs w:val="28"/>
+        </w:rPr>
+        <w:drawing>
+          <wp:inline distT="0" distB="0" distL="0" distR="0" wp14:anchorId="04DB119F" wp14:editId="4BE2C5F9">
+            <wp:extent cx="4846320" cy="1554480"/>
+            <wp:effectExtent l="0" t="0" r="0" b="7620"/>
+            <wp:docPr id="9" name="Picture 9"/>
+            <wp:cNvGraphicFramePr>
+              <a:graphicFrameLocks xmlns:a="http://schemas.openxmlformats.org/drawingml/2006/main" noChangeAspect="1"/>
+            </wp:cNvGraphicFramePr>
+            <a:graphic xmlns:a="http://schemas.openxmlformats.org/drawingml/2006/main">
+              <a:graphicData uri="http://schemas.openxmlformats.org/drawingml/2006/picture">
+                <pic:pic xmlns:pic="http://schemas.openxmlformats.org/drawingml/2006/picture">
+                  <pic:nvPicPr>
+                    <pic:cNvPr id="0" name="Picture 15"/>
+                    <pic:cNvPicPr>
+                      <a:picLocks noChangeAspect="1" noChangeArrowheads="1"/>
+                    </pic:cNvPicPr>
+                  </pic:nvPicPr>
+                  <pic:blipFill>
+                    <a:blip r:embed="rId12">
+                      <a:extLst>
+                        <a:ext uri="{28A0092B-C50C-407E-A947-70E740481C1C}">
+                          <a14:useLocalDpi xmlns:a14="http://schemas.microsoft.com/office/drawing/2010/main" val="0"/>
+                        </a:ext>
+                      </a:extLst>
+                    </a:blip>
+                    <a:srcRect/>
+                    <a:stretch>
+                      <a:fillRect/>
+                    </a:stretch>
+                  </pic:blipFill>
+                  <pic:spPr bwMode="auto">
+                    <a:xfrm>
+                      <a:off x="0" y="0"/>
+                      <a:ext cx="4846320" cy="1554480"/>
+                    </a:xfrm>
+                    <a:prstGeom prst="rect">
+                      <a:avLst/>
+                    </a:prstGeom>
+                    <a:noFill/>
+                    <a:ln>
+                      <a:noFill/>
+                    </a:ln>
+                  </pic:spPr>
+                </pic:pic>
+              </a:graphicData>
+            </a:graphic>
+          </wp:inline>
+        </w:drawing>
+      </w:r>
+    </w:p>
+    <w:p>
+      <w:pPr>
+        <w:rPr>
+          <w:b/>
+          <w:bCs/>
+          <w:sz w:val="28"/>
+          <w:szCs w:val="28"/>
+        </w:rPr>
+      </w:pPr>
+    </w:p>
+    <w:p>
+      <w:pPr>
         <w:rPr>
           <w:b/>
           <w:bCs/>

</xml_diff>